<commit_message>
fix: analysis report second call student1
</commit_message>
<xml_diff>
--- a/reports/Student 1/Analysis report Second Call.docx
+++ b/reports/Student 1/Analysis report Second Call.docx
@@ -260,7 +260,7 @@
           <w:r>
             <w:fldChar w:fldCharType="separate"/>
           </w:r>
-          <w:hyperlink w:anchor="_Toc170473700" w:history="1">
+          <w:hyperlink w:anchor="_Toc170817919" w:history="1">
             <w:r>
               <w:rPr>
                 <w:rStyle w:val="Hipervnculo"/>
@@ -287,7 +287,7 @@
                 <w:noProof/>
                 <w:webHidden/>
               </w:rPr>
-              <w:instrText xml:space="preserve"> PAGEREF _Toc170473700 \h </w:instrText>
+              <w:instrText xml:space="preserve"> PAGEREF _Toc170817919 \h </w:instrText>
             </w:r>
             <w:r>
               <w:rPr>
@@ -332,7 +332,7 @@
               <w:lang w:eastAsia="es-ES"/>
             </w:rPr>
           </w:pPr>
-          <w:hyperlink w:anchor="_Toc170473701" w:history="1">
+          <w:hyperlink w:anchor="_Toc170817920" w:history="1">
             <w:r>
               <w:rPr>
                 <w:rStyle w:val="Hipervnculo"/>
@@ -359,7 +359,7 @@
                 <w:noProof/>
                 <w:webHidden/>
               </w:rPr>
-              <w:instrText xml:space="preserve"> PAGEREF _Toc170473701 \h </w:instrText>
+              <w:instrText xml:space="preserve"> PAGEREF _Toc170817920 \h </w:instrText>
             </w:r>
             <w:r>
               <w:rPr>
@@ -404,7 +404,7 @@
               <w:lang w:eastAsia="es-ES"/>
             </w:rPr>
           </w:pPr>
-          <w:hyperlink w:anchor="_Toc170473702" w:history="1">
+          <w:hyperlink w:anchor="_Toc170817921" w:history="1">
             <w:r>
               <w:rPr>
                 <w:rStyle w:val="Hipervnculo"/>
@@ -431,7 +431,7 @@
                 <w:noProof/>
                 <w:webHidden/>
               </w:rPr>
-              <w:instrText xml:space="preserve"> PAGEREF _Toc170473702 \h </w:instrText>
+              <w:instrText xml:space="preserve"> PAGEREF _Toc170817921 \h </w:instrText>
             </w:r>
             <w:r>
               <w:rPr>
@@ -476,7 +476,7 @@
               <w:lang w:eastAsia="es-ES"/>
             </w:rPr>
           </w:pPr>
-          <w:hyperlink w:anchor="_Toc170473703" w:history="1">
+          <w:hyperlink w:anchor="_Toc170817922" w:history="1">
             <w:r>
               <w:rPr>
                 <w:rStyle w:val="Hipervnculo"/>
@@ -503,7 +503,7 @@
                 <w:noProof/>
                 <w:webHidden/>
               </w:rPr>
-              <w:instrText xml:space="preserve"> PAGEREF _Toc170473703 \h </w:instrText>
+              <w:instrText xml:space="preserve"> PAGEREF _Toc170817922 \h </w:instrText>
             </w:r>
             <w:r>
               <w:rPr>
@@ -548,7 +548,7 @@
               <w:lang w:eastAsia="es-ES"/>
             </w:rPr>
           </w:pPr>
-          <w:hyperlink w:anchor="_Toc170473704" w:history="1">
+          <w:hyperlink w:anchor="_Toc170817923" w:history="1">
             <w:r>
               <w:rPr>
                 <w:rStyle w:val="Hipervnculo"/>
@@ -575,7 +575,7 @@
                 <w:noProof/>
                 <w:webHidden/>
               </w:rPr>
-              <w:instrText xml:space="preserve"> PAGEREF _Toc170473704 \h </w:instrText>
+              <w:instrText xml:space="preserve"> PAGEREF _Toc170817923 \h </w:instrText>
             </w:r>
             <w:r>
               <w:rPr>
@@ -620,7 +620,7 @@
               <w:lang w:eastAsia="es-ES"/>
             </w:rPr>
           </w:pPr>
-          <w:hyperlink w:anchor="_Toc170473705" w:history="1">
+          <w:hyperlink w:anchor="_Toc170817924" w:history="1">
             <w:r>
               <w:rPr>
                 <w:rStyle w:val="Hipervnculo"/>
@@ -647,7 +647,7 @@
                 <w:noProof/>
                 <w:webHidden/>
               </w:rPr>
-              <w:instrText xml:space="preserve"> PAGEREF _Toc170473705 \h </w:instrText>
+              <w:instrText xml:space="preserve"> PAGEREF _Toc170817924 \h </w:instrText>
             </w:r>
             <w:r>
               <w:rPr>
@@ -692,7 +692,7 @@
               <w:lang w:eastAsia="es-ES"/>
             </w:rPr>
           </w:pPr>
-          <w:hyperlink w:anchor="_Toc170473706" w:history="1">
+          <w:hyperlink w:anchor="_Toc170817925" w:history="1">
             <w:r>
               <w:rPr>
                 <w:rStyle w:val="Hipervnculo"/>
@@ -719,7 +719,7 @@
                 <w:noProof/>
                 <w:webHidden/>
               </w:rPr>
-              <w:instrText xml:space="preserve"> PAGEREF _Toc170473706 \h </w:instrText>
+              <w:instrText xml:space="preserve"> PAGEREF _Toc170817925 \h </w:instrText>
             </w:r>
             <w:r>
               <w:rPr>
@@ -764,7 +764,7 @@
               <w:lang w:eastAsia="es-ES"/>
             </w:rPr>
           </w:pPr>
-          <w:hyperlink w:anchor="_Toc170473707" w:history="1">
+          <w:hyperlink w:anchor="_Toc170817926" w:history="1">
             <w:r>
               <w:rPr>
                 <w:rStyle w:val="Hipervnculo"/>
@@ -791,7 +791,7 @@
                 <w:noProof/>
                 <w:webHidden/>
               </w:rPr>
-              <w:instrText xml:space="preserve"> PAGEREF _Toc170473707 \h </w:instrText>
+              <w:instrText xml:space="preserve"> PAGEREF _Toc170817926 \h </w:instrText>
             </w:r>
             <w:r>
               <w:rPr>
@@ -836,7 +836,7 @@
               <w:lang w:eastAsia="es-ES"/>
             </w:rPr>
           </w:pPr>
-          <w:hyperlink w:anchor="_Toc170473708" w:history="1">
+          <w:hyperlink w:anchor="_Toc170817927" w:history="1">
             <w:r>
               <w:rPr>
                 <w:rStyle w:val="Hipervnculo"/>
@@ -863,7 +863,7 @@
                 <w:noProof/>
                 <w:webHidden/>
               </w:rPr>
-              <w:instrText xml:space="preserve"> PAGEREF _Toc170473708 \h </w:instrText>
+              <w:instrText xml:space="preserve"> PAGEREF _Toc170817927 \h </w:instrText>
             </w:r>
             <w:r>
               <w:rPr>
@@ -908,7 +908,7 @@
               <w:lang w:eastAsia="es-ES"/>
             </w:rPr>
           </w:pPr>
-          <w:hyperlink w:anchor="_Toc170473709" w:history="1">
+          <w:hyperlink w:anchor="_Toc170817928" w:history="1">
             <w:r>
               <w:rPr>
                 <w:rStyle w:val="Hipervnculo"/>
@@ -935,7 +935,7 @@
                 <w:noProof/>
                 <w:webHidden/>
               </w:rPr>
-              <w:instrText xml:space="preserve"> PAGEREF _Toc170473709 \h </w:instrText>
+              <w:instrText xml:space="preserve"> PAGEREF _Toc170817928 \h </w:instrText>
             </w:r>
             <w:r>
               <w:rPr>
@@ -980,7 +980,7 @@
               <w:lang w:eastAsia="es-ES"/>
             </w:rPr>
           </w:pPr>
-          <w:hyperlink w:anchor="_Toc170473710" w:history="1">
+          <w:hyperlink w:anchor="_Toc170817929" w:history="1">
             <w:r>
               <w:rPr>
                 <w:rStyle w:val="Hipervnculo"/>
@@ -1007,7 +1007,7 @@
                 <w:noProof/>
                 <w:webHidden/>
               </w:rPr>
-              <w:instrText xml:space="preserve"> PAGEREF _Toc170473710 \h </w:instrText>
+              <w:instrText xml:space="preserve"> PAGEREF _Toc170817929 \h </w:instrText>
             </w:r>
             <w:r>
               <w:rPr>
@@ -1052,7 +1052,7 @@
               <w:lang w:eastAsia="es-ES"/>
             </w:rPr>
           </w:pPr>
-          <w:hyperlink w:anchor="_Toc170473711" w:history="1">
+          <w:hyperlink w:anchor="_Toc170817930" w:history="1">
             <w:r>
               <w:rPr>
                 <w:rStyle w:val="Hipervnculo"/>
@@ -1079,7 +1079,7 @@
                 <w:noProof/>
                 <w:webHidden/>
               </w:rPr>
-              <w:instrText xml:space="preserve"> PAGEREF _Toc170473711 \h </w:instrText>
+              <w:instrText xml:space="preserve"> PAGEREF _Toc170817930 \h </w:instrText>
             </w:r>
             <w:r>
               <w:rPr>
@@ -1124,7 +1124,7 @@
               <w:lang w:eastAsia="es-ES"/>
             </w:rPr>
           </w:pPr>
-          <w:hyperlink w:anchor="_Toc170473712" w:history="1">
+          <w:hyperlink w:anchor="_Toc170817931" w:history="1">
             <w:r>
               <w:rPr>
                 <w:rStyle w:val="Hipervnculo"/>
@@ -1151,7 +1151,7 @@
                 <w:noProof/>
                 <w:webHidden/>
               </w:rPr>
-              <w:instrText xml:space="preserve"> PAGEREF _Toc170473712 \h </w:instrText>
+              <w:instrText xml:space="preserve"> PAGEREF _Toc170817931 \h </w:instrText>
             </w:r>
             <w:r>
               <w:rPr>
@@ -1196,7 +1196,7 @@
               <w:lang w:eastAsia="es-ES"/>
             </w:rPr>
           </w:pPr>
-          <w:hyperlink w:anchor="_Toc170473713" w:history="1">
+          <w:hyperlink w:anchor="_Toc170817932" w:history="1">
             <w:r>
               <w:rPr>
                 <w:rStyle w:val="Hipervnculo"/>
@@ -1223,7 +1223,7 @@
                 <w:noProof/>
                 <w:webHidden/>
               </w:rPr>
-              <w:instrText xml:space="preserve"> PAGEREF _Toc170473713 \h </w:instrText>
+              <w:instrText xml:space="preserve"> PAGEREF _Toc170817932 \h </w:instrText>
             </w:r>
             <w:r>
               <w:rPr>
@@ -1283,7 +1283,7 @@
       <w:pPr>
         <w:pStyle w:val="Ttulo1"/>
       </w:pPr>
-      <w:bookmarkStart w:id="0" w:name="_Toc170473700"/>
+      <w:bookmarkStart w:id="0" w:name="_Toc170817919"/>
       <w:r>
         <w:lastRenderedPageBreak/>
         <w:t>Resumen de</w:t>
@@ -1385,7 +1385,7 @@
       <w:pPr>
         <w:pStyle w:val="Ttulo1"/>
       </w:pPr>
-      <w:bookmarkStart w:id="1" w:name="_Toc170473701"/>
+      <w:bookmarkStart w:id="1" w:name="_Toc170817920"/>
       <w:r>
         <w:lastRenderedPageBreak/>
         <w:t xml:space="preserve">Historial de </w:t>
@@ -1611,6 +1611,65 @@
           </w:p>
         </w:tc>
       </w:tr>
+      <w:tr>
+        <w:tc>
+          <w:tcPr>
+            <w:tcW w:w="1007" w:type="dxa"/>
+          </w:tcPr>
+          <w:p>
+            <w:r>
+              <w:t>V2.</w:t>
+            </w:r>
+            <w:r>
+              <w:t>1</w:t>
+            </w:r>
+          </w:p>
+        </w:tc>
+        <w:tc>
+          <w:tcPr>
+            <w:tcW w:w="3540" w:type="dxa"/>
+          </w:tcPr>
+          <w:p>
+            <w:r>
+              <w:t>Vista del requisito 217 corregida.</w:t>
+            </w:r>
+          </w:p>
+        </w:tc>
+        <w:tc>
+          <w:tcPr>
+            <w:tcW w:w="1278" w:type="dxa"/>
+          </w:tcPr>
+          <w:p>
+            <w:r>
+              <w:t>02</w:t>
+            </w:r>
+            <w:r>
+              <w:t>/0</w:t>
+            </w:r>
+            <w:r>
+              <w:t>7</w:t>
+            </w:r>
+            <w:r>
+              <w:t>/2024</w:t>
+            </w:r>
+          </w:p>
+        </w:tc>
+        <w:tc>
+          <w:tcPr>
+            <w:tcW w:w="2675" w:type="dxa"/>
+          </w:tcPr>
+          <w:p>
+            <w:proofErr w:type="spellStart"/>
+            <w:r>
+              <w:t>Mª</w:t>
+            </w:r>
+            <w:proofErr w:type="spellEnd"/>
+            <w:r>
+              <w:t xml:space="preserve"> Salud Carrera Talaverón</w:t>
+            </w:r>
+          </w:p>
+        </w:tc>
+      </w:tr>
     </w:tbl>
     <w:p/>
     <w:p>
@@ -1625,7 +1684,7 @@
       <w:pPr>
         <w:pStyle w:val="Ttulo1"/>
       </w:pPr>
-      <w:bookmarkStart w:id="2" w:name="_Toc170473702"/>
+      <w:bookmarkStart w:id="2" w:name="_Toc170817921"/>
       <w:r>
         <w:lastRenderedPageBreak/>
         <w:t>Introducción</w:t>
@@ -1697,7 +1756,7 @@
       <w:pPr>
         <w:pStyle w:val="Ttulo1"/>
       </w:pPr>
-      <w:bookmarkStart w:id="3" w:name="_Toc170473703"/>
+      <w:bookmarkStart w:id="3" w:name="_Toc170817922"/>
       <w:r>
         <w:lastRenderedPageBreak/>
         <w:t>Registro de análisis</w:t>
@@ -1736,7 +1795,7 @@
       <w:pPr>
         <w:pStyle w:val="Ttulo2"/>
       </w:pPr>
-      <w:bookmarkStart w:id="4" w:name="_Toc170473704"/>
+      <w:bookmarkStart w:id="4" w:name="_Toc170817923"/>
       <w:r>
         <w:t xml:space="preserve">Requisito </w:t>
       </w:r>
@@ -1749,7 +1808,7 @@
       <w:pPr>
         <w:pStyle w:val="Ttulo3"/>
       </w:pPr>
-      <w:bookmarkStart w:id="5" w:name="_Toc170473705"/>
+      <w:bookmarkStart w:id="5" w:name="_Toc170817924"/>
       <w:r>
         <w:t>Descripción</w:t>
       </w:r>
@@ -1812,7 +1871,7 @@
       <w:pPr>
         <w:pStyle w:val="Ttulo3"/>
       </w:pPr>
-      <w:bookmarkStart w:id="6" w:name="_Toc170473706"/>
+      <w:bookmarkStart w:id="6" w:name="_Toc170817925"/>
       <w:r>
         <w:t xml:space="preserve">Análisis y </w:t>
       </w:r>
@@ -1874,6 +1933,9 @@
     </w:p>
     <w:p>
       <w:r>
+        <w:rPr>
+          <w:noProof/>
+        </w:rPr>
         <w:drawing>
           <wp:anchor distT="0" distB="0" distL="114300" distR="114300" simplePos="0" relativeHeight="251669504" behindDoc="1" locked="0" layoutInCell="1" allowOverlap="1" wp14:anchorId="1E9D377A" wp14:editId="6E7CF6C3">
             <wp:simplePos x="0" y="0"/>
@@ -2088,6 +2150,9 @@
     </w:p>
     <w:p>
       <w:r>
+        <w:rPr>
+          <w:noProof/>
+        </w:rPr>
         <w:lastRenderedPageBreak/>
         <w:drawing>
           <wp:anchor distT="0" distB="0" distL="114300" distR="114300" simplePos="0" relativeHeight="251670528" behindDoc="1" locked="0" layoutInCell="1" allowOverlap="1" wp14:anchorId="122ED8E5" wp14:editId="6ED1C926">
@@ -2214,13 +2279,7 @@
       </w:r>
       <w:proofErr w:type="spellEnd"/>
       <w:r>
-        <w:t xml:space="preserve"> de Acme Framework, </w:t>
-      </w:r>
-      <w:r>
-        <w:t>especificando que va a tratar operaciones de usuarios tipo Manager sobre entidades tipo Project</w:t>
-      </w:r>
-      <w:r>
-        <w:t>. Definen</w:t>
+        <w:t xml:space="preserve"> de Acme Framework, especificando que va a tratar operaciones de usuarios tipo Manager sobre entidades tipo Project. Definen</w:t>
       </w:r>
       <w:r>
         <w:t xml:space="preserve"> el repositorio utilizando la anotación “@</w:t>
@@ -2244,8 +2303,11 @@
     </w:p>
     <w:p>
       <w:r>
+        <w:rPr>
+          <w:noProof/>
+        </w:rPr>
         <w:drawing>
-          <wp:anchor distT="0" distB="0" distL="114300" distR="114300" simplePos="0" relativeHeight="251671552" behindDoc="1" locked="0" layoutInCell="1" allowOverlap="1" wp14:anchorId="197C5698" wp14:editId="148CB04D">
+          <wp:anchor distT="0" distB="0" distL="114300" distR="114300" simplePos="0" relativeHeight="251671552" behindDoc="1" locked="0" layoutInCell="1" allowOverlap="1" wp14:anchorId="197C5698" wp14:editId="2E54BD86">
             <wp:simplePos x="0" y="0"/>
             <wp:positionH relativeFrom="margin">
               <wp:align>left</wp:align>
@@ -2549,8 +2611,11 @@
     </w:p>
     <w:p>
       <w:r>
+        <w:rPr>
+          <w:noProof/>
+        </w:rPr>
         <w:drawing>
-          <wp:anchor distT="0" distB="0" distL="114300" distR="114300" simplePos="0" relativeHeight="251672576" behindDoc="1" locked="0" layoutInCell="1" allowOverlap="1" wp14:anchorId="4DE793C4" wp14:editId="5A322209">
+          <wp:anchor distT="0" distB="0" distL="114300" distR="114300" simplePos="0" relativeHeight="251672576" behindDoc="1" locked="0" layoutInCell="1" allowOverlap="1" wp14:anchorId="4DE793C4" wp14:editId="7D9DEB31">
             <wp:simplePos x="0" y="0"/>
             <wp:positionH relativeFrom="margin">
               <wp:posOffset>1428115</wp:posOffset>
@@ -2824,6 +2889,9 @@
     </w:p>
     <w:p>
       <w:r>
+        <w:rPr>
+          <w:noProof/>
+        </w:rPr>
         <w:drawing>
           <wp:anchor distT="0" distB="0" distL="114300" distR="114300" simplePos="0" relativeHeight="251673600" behindDoc="1" locked="0" layoutInCell="1" allowOverlap="1" wp14:anchorId="47C38808" wp14:editId="1159C10F">
             <wp:simplePos x="0" y="0"/>
@@ -3093,8 +3161,11 @@
     </w:p>
     <w:p>
       <w:r>
+        <w:rPr>
+          <w:noProof/>
+        </w:rPr>
         <w:drawing>
-          <wp:anchor distT="0" distB="0" distL="114300" distR="114300" simplePos="0" relativeHeight="251674624" behindDoc="1" locked="0" layoutInCell="1" allowOverlap="1" wp14:anchorId="4CB8FBFE" wp14:editId="03BA5EA9">
+          <wp:anchor distT="0" distB="0" distL="114300" distR="114300" simplePos="0" relativeHeight="251674624" behindDoc="1" locked="0" layoutInCell="1" allowOverlap="1" wp14:anchorId="4CB8FBFE" wp14:editId="3EE8A20F">
             <wp:simplePos x="0" y="0"/>
             <wp:positionH relativeFrom="column">
               <wp:posOffset>19570</wp:posOffset>
@@ -3229,10 +3300,13 @@
     </w:p>
     <w:p>
       <w:r>
+        <w:rPr>
+          <w:noProof/>
+        </w:rPr>
         <w:drawing>
-          <wp:inline distT="0" distB="0" distL="0" distR="0" wp14:anchorId="1A8BDAFB" wp14:editId="4F396746">
-            <wp:extent cx="5400040" cy="1484630"/>
-            <wp:effectExtent l="19050" t="19050" r="10160" b="20320"/>
+          <wp:inline distT="0" distB="0" distL="0" distR="0" wp14:anchorId="0C620B2A" wp14:editId="58124FEC">
+            <wp:extent cx="5394002" cy="1604757"/>
+            <wp:effectExtent l="19050" t="19050" r="16510" b="14605"/>
             <wp:docPr id="656197142" name="Imagen 1" descr="Texto&#10;&#10;Descripción generada automáticamente"/>
             <wp:cNvGraphicFramePr>
               <a:graphicFrameLocks xmlns:a="http://schemas.openxmlformats.org/drawingml/2006/main" noChangeAspect="1"/>
@@ -3245,7 +3319,13 @@
                     <pic:cNvPicPr/>
                   </pic:nvPicPr>
                   <pic:blipFill>
-                    <a:blip r:embed="rId20"/>
+                    <a:blip r:embed="rId20">
+                      <a:extLst>
+                        <a:ext uri="{28A0092B-C50C-407E-A947-70E740481C1C}">
+                          <a14:useLocalDpi xmlns:a14="http://schemas.microsoft.com/office/drawing/2010/main" val="0"/>
+                        </a:ext>
+                      </a:extLst>
+                    </a:blip>
                     <a:stretch>
                       <a:fillRect/>
                     </a:stretch>
@@ -3253,7 +3333,7 @@
                   <pic:spPr>
                     <a:xfrm>
                       <a:off x="0" y="0"/>
-                      <a:ext cx="5400040" cy="1484630"/>
+                      <a:ext cx="5430602" cy="1615646"/>
                     </a:xfrm>
                     <a:prstGeom prst="rect">
                       <a:avLst/>
@@ -3273,10 +3353,7 @@
     </w:p>
     <w:p>
       <w:r>
-        <w:t xml:space="preserve">Este fragmento define una tabla con una columna por cada uno de los </w:t>
-      </w:r>
-      <w:r>
-        <w:t xml:space="preserve">atributos especificados en el método </w:t>
+        <w:t xml:space="preserve">Este fragmento define una tabla con una columna por cada uno de los atributos especificados en el método </w:t>
       </w:r>
       <w:proofErr w:type="spellStart"/>
       <w:r>
@@ -3284,16 +3361,19 @@
       </w:r>
       <w:proofErr w:type="spellEnd"/>
       <w:r>
-        <w:t xml:space="preserve"> del servicio de listado.</w:t>
-      </w:r>
-      <w:r>
-        <w:t xml:space="preserve"> Cada fila de la tabla corresponderá con un proyecto</w:t>
-      </w:r>
-      <w:r>
-        <w:t xml:space="preserve"> distinto y, si se pulsa en ella, conducirá al formulario que muestra los detalles del proyecto. Al final de la página a la izquierda, aparecerá </w:t>
-      </w:r>
-      <w:r>
-        <w:t>un botón que conducirá al formulario de creación de un proyecto.</w:t>
+        <w:t xml:space="preserve"> del servicio de listado. Cada fila de la tabla corresponderá con un proyecto distinto y, si se pulsa en ella, conducirá al formulario que muestra los detalles del proyecto. Se </w:t>
+      </w:r>
+      <w:r>
+        <w:lastRenderedPageBreak/>
+        <w:t xml:space="preserve">añade también el </w:t>
+      </w:r>
+      <w:proofErr w:type="spellStart"/>
+      <w:r>
+        <w:t>payload</w:t>
+      </w:r>
+      <w:proofErr w:type="spellEnd"/>
+      <w:r>
+        <w:t xml:space="preserve"> a la tabla. Al final de la página a la izquierda, aparecerá un botón que conducirá al formulario de creación de un proyecto.</w:t>
       </w:r>
     </w:p>
     <w:p>
@@ -3302,7 +3382,6 @@
       </w:pPr>
       <w:proofErr w:type="spellStart"/>
       <w:r>
-        <w:lastRenderedPageBreak/>
         <w:t>project</w:t>
       </w:r>
       <w:proofErr w:type="spellEnd"/>
@@ -3317,6 +3396,9 @@
     </w:p>
     <w:p>
       <w:r>
+        <w:rPr>
+          <w:noProof/>
+        </w:rPr>
         <w:drawing>
           <wp:inline distT="0" distB="0" distL="0" distR="0" wp14:anchorId="62CD4FF1" wp14:editId="052BB58A">
             <wp:extent cx="5400040" cy="2662555"/>
@@ -3485,7 +3567,7 @@
       <w:pPr>
         <w:pStyle w:val="Ttulo3"/>
       </w:pPr>
-      <w:bookmarkStart w:id="7" w:name="_Toc170473707"/>
+      <w:bookmarkStart w:id="7" w:name="_Toc170817926"/>
       <w:r>
         <w:t>Validación por el profesor</w:t>
       </w:r>
@@ -3551,9 +3633,8 @@
       <w:pPr>
         <w:pStyle w:val="Ttulo2"/>
       </w:pPr>
-      <w:bookmarkStart w:id="8" w:name="_Toc170473708"/>
-      <w:r>
-        <w:lastRenderedPageBreak/>
+      <w:bookmarkStart w:id="8" w:name="_Toc170817927"/>
+      <w:r>
         <w:t xml:space="preserve">Requisito </w:t>
       </w:r>
       <w:r>
@@ -3565,7 +3646,7 @@
       <w:pPr>
         <w:pStyle w:val="Ttulo3"/>
       </w:pPr>
-      <w:bookmarkStart w:id="9" w:name="_Toc170473709"/>
+      <w:bookmarkStart w:id="9" w:name="_Toc170817928"/>
       <w:r>
         <w:t>Descripción</w:t>
       </w:r>
@@ -3591,7 +3672,7 @@
       <w:pPr>
         <w:pStyle w:val="Ttulo3"/>
       </w:pPr>
-      <w:bookmarkStart w:id="10" w:name="_Toc170473710"/>
+      <w:bookmarkStart w:id="10" w:name="_Toc170817929"/>
       <w:r>
         <w:t>Análisis y decisiones</w:t>
       </w:r>
@@ -3610,6 +3691,9 @@
     </w:p>
     <w:p>
       <w:r>
+        <w:rPr>
+          <w:noProof/>
+        </w:rPr>
         <w:drawing>
           <wp:anchor distT="0" distB="0" distL="114300" distR="114300" simplePos="0" relativeHeight="251676672" behindDoc="1" locked="0" layoutInCell="1" allowOverlap="1" wp14:anchorId="49A26C45" wp14:editId="4035CE6C">
             <wp:simplePos x="0" y="0"/>
@@ -3715,10 +3799,7 @@
       </w:r>
       <w:proofErr w:type="gramEnd"/>
       <w:r>
-        <w:t>/</w:t>
-      </w:r>
-      <w:r>
-        <w:t>dashboard”.</w:t>
+        <w:t>/dashboard”.</w:t>
       </w:r>
     </w:p>
     <w:p>
@@ -3740,6 +3821,9 @@
     </w:p>
     <w:p>
       <w:r>
+        <w:rPr>
+          <w:noProof/>
+        </w:rPr>
         <w:drawing>
           <wp:inline distT="0" distB="0" distL="0" distR="0" wp14:anchorId="668D543F" wp14:editId="7316AC01">
             <wp:extent cx="5400040" cy="2952750"/>
@@ -3830,9 +3914,12 @@
     </w:p>
     <w:p>
       <w:r>
+        <w:rPr>
+          <w:noProof/>
+        </w:rPr>
         <w:lastRenderedPageBreak/>
         <w:drawing>
-          <wp:anchor distT="0" distB="0" distL="114300" distR="114300" simplePos="0" relativeHeight="251675648" behindDoc="1" locked="0" layoutInCell="1" allowOverlap="1" wp14:anchorId="474F3E21" wp14:editId="22FF2AEE">
+          <wp:anchor distT="0" distB="0" distL="114300" distR="114300" simplePos="0" relativeHeight="251675648" behindDoc="1" locked="0" layoutInCell="1" allowOverlap="1" wp14:anchorId="474F3E21" wp14:editId="5190E687">
             <wp:simplePos x="0" y="0"/>
             <wp:positionH relativeFrom="margin">
               <wp:align>left</wp:align>
@@ -4025,6 +4112,9 @@
     </w:p>
     <w:p>
       <w:r>
+        <w:rPr>
+          <w:noProof/>
+        </w:rPr>
         <w:drawing>
           <wp:inline distT="0" distB="0" distL="0" distR="0" wp14:anchorId="7277AA0E" wp14:editId="0B55FFBE">
             <wp:extent cx="5400040" cy="895350"/>
@@ -4069,20 +4159,14 @@
     </w:p>
     <w:p>
       <w:r>
-        <w:t xml:space="preserve">Los mensajes en español e inglés de </w:t>
-      </w:r>
-      <w:r>
-        <w:t>esta vista</w:t>
-      </w:r>
-      <w:r>
-        <w:t xml:space="preserve"> están definidos en sus correspondientes archivos.</w:t>
+        <w:t>Los mensajes en español e inglés de esta vista están definidos en sus correspondientes archivos.</w:t>
       </w:r>
     </w:p>
     <w:p>
       <w:pPr>
         <w:pStyle w:val="Ttulo3"/>
       </w:pPr>
-      <w:bookmarkStart w:id="11" w:name="_Toc170473711"/>
+      <w:bookmarkStart w:id="11" w:name="_Toc170817930"/>
       <w:r>
         <w:t>Validación por el profesor</w:t>
       </w:r>
@@ -4167,7 +4251,7 @@
       <w:pPr>
         <w:pStyle w:val="Ttulo1"/>
       </w:pPr>
-      <w:bookmarkStart w:id="12" w:name="_Toc170473712"/>
+      <w:bookmarkStart w:id="12" w:name="_Toc170817931"/>
       <w:r>
         <w:lastRenderedPageBreak/>
         <w:t>Conclusiones</w:t>
@@ -4243,7 +4327,7 @@
       <w:pPr>
         <w:pStyle w:val="Ttulo1"/>
       </w:pPr>
-      <w:bookmarkStart w:id="13" w:name="_Toc170473713"/>
+      <w:bookmarkStart w:id="13" w:name="_Toc170817932"/>
       <w:r>
         <w:lastRenderedPageBreak/>
         <w:t>Bibliografía</w:t>
@@ -4279,13 +4363,7 @@
     </w:p>
     <w:p>
       <w:r>
-        <w:t>Transparencias de DP2 – L03, S0</w:t>
-      </w:r>
-      <w:r>
-        <w:t>2</w:t>
-      </w:r>
-      <w:r>
-        <w:t xml:space="preserve"> – </w:t>
+        <w:t xml:space="preserve">Transparencias de DP2 – L03, S02 – </w:t>
       </w:r>
       <w:proofErr w:type="spellStart"/>
       <w:r>
@@ -5776,6 +5854,7 @@
   <w:style w:type="character" w:default="1" w:styleId="Fuentedeprrafopredeter">
     <w:name w:val="Default Paragraph Font"/>
     <w:uiPriority w:val="1"/>
+    <w:semiHidden/>
     <w:unhideWhenUsed/>
   </w:style>
   <w:style w:type="table" w:default="1" w:styleId="Tablanormal">
@@ -6537,11 +6616,12 @@
 </file>
 
 <file path=customXml/item1.xml><?xml version="1.0" encoding="utf-8"?>
-<p:properties xmlns:p="http://schemas.microsoft.com/office/2006/metadata/properties" xmlns:xsi="http://www.w3.org/2001/XMLSchema-instance" xmlns:pc="http://schemas.microsoft.com/office/infopath/2007/PartnerControls">
-  <documentManagement>
-    <_activity xmlns="0562fc42-fff7-46bd-b6f5-c892787f8212" xsi:nil="true"/>
-  </documentManagement>
-</p:properties>
+<?mso-contentType ?>
+<FormTemplates xmlns="http://schemas.microsoft.com/sharepoint/v3/contenttype/forms">
+  <Display>DocumentLibraryForm</Display>
+  <Edit>DocumentLibraryForm</Edit>
+  <New>DocumentLibraryForm</New>
+</FormTemplates>
 </file>
 
 <file path=customXml/item2.xml><?xml version="1.0" encoding="utf-8"?>
@@ -6792,12 +6872,11 @@
 </file>
 
 <file path=customXml/item3.xml><?xml version="1.0" encoding="utf-8"?>
-<?mso-contentType ?>
-<FormTemplates xmlns="http://schemas.microsoft.com/sharepoint/v3/contenttype/forms">
-  <Display>DocumentLibraryForm</Display>
-  <Edit>DocumentLibraryForm</Edit>
-  <New>DocumentLibraryForm</New>
-</FormTemplates>
+<p:properties xmlns:p="http://schemas.microsoft.com/office/2006/metadata/properties" xmlns:xsi="http://www.w3.org/2001/XMLSchema-instance" xmlns:pc="http://schemas.microsoft.com/office/infopath/2007/PartnerControls">
+  <documentManagement>
+    <_activity xmlns="0562fc42-fff7-46bd-b6f5-c892787f8212" xsi:nil="true"/>
+  </documentManagement>
+</p:properties>
 </file>
 
 <file path=customXml/item4.xml><?xml version="1.0" encoding="utf-8"?>
@@ -6805,11 +6884,9 @@
 </file>
 
 <file path=customXml/itemProps1.xml><?xml version="1.0" encoding="utf-8"?>
-<ds:datastoreItem xmlns:ds="http://schemas.openxmlformats.org/officeDocument/2006/customXml" ds:itemID="{CCA52313-FE05-4F8D-B278-B63DE8BAAF1C}">
+<ds:datastoreItem xmlns:ds="http://schemas.openxmlformats.org/officeDocument/2006/customXml" ds:itemID="{70AE0F6C-C9D9-4BD5-B8F0-63A631696E15}">
   <ds:schemaRefs>
-    <ds:schemaRef ds:uri="http://schemas.microsoft.com/office/2006/metadata/properties"/>
-    <ds:schemaRef ds:uri="http://schemas.microsoft.com/office/infopath/2007/PartnerControls"/>
-    <ds:schemaRef ds:uri="0562fc42-fff7-46bd-b6f5-c892787f8212"/>
+    <ds:schemaRef ds:uri="http://schemas.microsoft.com/sharepoint/v3/contenttype/forms"/>
   </ds:schemaRefs>
 </ds:datastoreItem>
 </file>
@@ -6834,9 +6911,11 @@
 </file>
 
 <file path=customXml/itemProps3.xml><?xml version="1.0" encoding="utf-8"?>
-<ds:datastoreItem xmlns:ds="http://schemas.openxmlformats.org/officeDocument/2006/customXml" ds:itemID="{70AE0F6C-C9D9-4BD5-B8F0-63A631696E15}">
+<ds:datastoreItem xmlns:ds="http://schemas.openxmlformats.org/officeDocument/2006/customXml" ds:itemID="{CCA52313-FE05-4F8D-B278-B63DE8BAAF1C}">
   <ds:schemaRefs>
-    <ds:schemaRef ds:uri="http://schemas.microsoft.com/sharepoint/v3/contenttype/forms"/>
+    <ds:schemaRef ds:uri="http://schemas.microsoft.com/office/2006/metadata/properties"/>
+    <ds:schemaRef ds:uri="http://schemas.microsoft.com/office/infopath/2007/PartnerControls"/>
+    <ds:schemaRef ds:uri="0562fc42-fff7-46bd-b6f5-c892787f8212"/>
   </ds:schemaRefs>
 </ds:datastoreItem>
 </file>

</xml_diff>